<commit_message>
Added extra information. I think my part it's done, if you find any error please tell me asap.
</commit_message>
<xml_diff>
--- a/src/ejercicios_OWL/Hoja_de_ejercicios.docx
+++ b/src/ejercicios_OWL/Hoja_de_ejercicios.docx
@@ -969,6 +969,17 @@
         <w:jc w:val="both"/>
         <w:rPr>
           <w:rFonts w:ascii="Times New Roman" w:hAnsi="Times New Roman" w:cs="Times New Roman"/>
+          <w:b/>
+        </w:rPr>
+      </w:pPr>
+    </w:p>
+    <w:p>
+      <w:pPr>
+        <w:pStyle w:val="Prrafodelista"/>
+        <w:ind w:left="0"/>
+        <w:jc w:val="both"/>
+        <w:rPr>
+          <w:rFonts w:ascii="Times New Roman" w:hAnsi="Times New Roman" w:cs="Times New Roman"/>
         </w:rPr>
       </w:pPr>
       <w:r>
@@ -1015,7 +1026,20 @@
         <w:rPr>
           <w:rFonts w:ascii="Times New Roman" w:hAnsi="Times New Roman" w:cs="Times New Roman"/>
         </w:rPr>
-        <w:t xml:space="preserve"> no de individuo, por tanto en este caso no hay ningún amante de los animales. Esto es debido a que nadie tiene más de dos tipos diferentes de animales, si por ejemplo, le añadiéramos a Luis un individuo de Gato, ya sería amante de los animales.</w:t>
+        <w:t xml:space="preserve"> no de individuo, por tanto en este caso no hay ningún amante de los animales. Esto es debido a que nadie tiene más de </w:t>
+      </w:r>
+      <w:r>
+        <w:rPr>
+          <w:rFonts w:ascii="Times New Roman" w:hAnsi="Times New Roman" w:cs="Times New Roman"/>
+          <w:b/>
+        </w:rPr>
+        <w:t>dos tipos diferentes</w:t>
+      </w:r>
+      <w:r>
+        <w:rPr>
+          <w:rFonts w:ascii="Times New Roman" w:hAnsi="Times New Roman" w:cs="Times New Roman"/>
+        </w:rPr>
+        <w:t xml:space="preserve"> de animales, si por ejemplo, le añadiéramos a Luis un individuo de Gato, ya sería amante de los animales.</w:t>
       </w:r>
     </w:p>
     <w:p>
@@ -1027,6 +1051,13 @@
           <w:rFonts w:ascii="Times New Roman" w:hAnsi="Times New Roman" w:cs="Times New Roman"/>
         </w:rPr>
       </w:pPr>
+      <w:r>
+        <w:rPr>
+          <w:rFonts w:ascii="Times New Roman" w:hAnsi="Times New Roman" w:cs="Times New Roman"/>
+        </w:rPr>
+        <w:tab/>
+        <w:t>Otra opción sería poner que para ser amante de los animales hay que tener 2 tipos de mascota diferentes, es este caso nos saldría que Carlos y Amalia son amantes de los animales.</w:t>
+      </w:r>
     </w:p>
     <w:p>
       <w:pPr>
@@ -1113,6 +1144,17 @@
         <w:jc w:val="both"/>
         <w:rPr>
           <w:rFonts w:ascii="Times New Roman" w:hAnsi="Times New Roman" w:cs="Times New Roman"/>
+          <w:b/>
+        </w:rPr>
+      </w:pPr>
+    </w:p>
+    <w:p>
+      <w:pPr>
+        <w:pStyle w:val="Prrafodelista"/>
+        <w:ind w:left="0"/>
+        <w:jc w:val="both"/>
+        <w:rPr>
+          <w:rFonts w:ascii="Times New Roman" w:hAnsi="Times New Roman" w:cs="Times New Roman"/>
         </w:rPr>
       </w:pPr>
       <w:r>
@@ -1136,6 +1178,16 @@
         <w:jc w:val="both"/>
         <w:rPr>
           <w:rFonts w:ascii="Times New Roman" w:hAnsi="Times New Roman" w:cs="Times New Roman"/>
+        </w:rPr>
+      </w:pPr>
+    </w:p>
+    <w:p>
+      <w:pPr>
+        <w:pStyle w:val="Prrafodelista"/>
+        <w:ind w:left="0"/>
+        <w:jc w:val="both"/>
+        <w:rPr>
+          <w:rFonts w:ascii="Times New Roman" w:hAnsi="Times New Roman" w:cs="Times New Roman"/>
           <w:b/>
         </w:rPr>
       </w:pPr>
@@ -1154,6 +1206,17 @@
         <w:jc w:val="both"/>
         <w:rPr>
           <w:rFonts w:ascii="Times New Roman" w:hAnsi="Times New Roman" w:cs="Times New Roman"/>
+          <w:b/>
+        </w:rPr>
+      </w:pPr>
+    </w:p>
+    <w:p>
+      <w:pPr>
+        <w:pStyle w:val="Prrafodelista"/>
+        <w:ind w:left="0"/>
+        <w:jc w:val="both"/>
+        <w:rPr>
+          <w:rFonts w:ascii="Times New Roman" w:hAnsi="Times New Roman" w:cs="Times New Roman"/>
         </w:rPr>
       </w:pPr>
       <w:r>
@@ -1211,6 +1274,16 @@
         <w:jc w:val="both"/>
         <w:rPr>
           <w:rFonts w:ascii="Times New Roman" w:hAnsi="Times New Roman" w:cs="Times New Roman"/>
+        </w:rPr>
+      </w:pPr>
+    </w:p>
+    <w:p>
+      <w:pPr>
+        <w:pStyle w:val="Prrafodelista"/>
+        <w:ind w:left="0"/>
+        <w:jc w:val="both"/>
+        <w:rPr>
+          <w:rFonts w:ascii="Times New Roman" w:hAnsi="Times New Roman" w:cs="Times New Roman"/>
           <w:b/>
         </w:rPr>
       </w:pPr>
@@ -1229,6 +1302,17 @@
         <w:jc w:val="both"/>
         <w:rPr>
           <w:rFonts w:ascii="Times New Roman" w:hAnsi="Times New Roman" w:cs="Times New Roman"/>
+          <w:b/>
+        </w:rPr>
+      </w:pPr>
+    </w:p>
+    <w:p>
+      <w:pPr>
+        <w:pStyle w:val="Prrafodelista"/>
+        <w:ind w:left="0"/>
+        <w:jc w:val="both"/>
+        <w:rPr>
+          <w:rFonts w:ascii="Times New Roman" w:hAnsi="Times New Roman" w:cs="Times New Roman"/>
         </w:rPr>
       </w:pPr>
       <w:r>
@@ -1252,6 +1336,16 @@
         <w:jc w:val="both"/>
         <w:rPr>
           <w:rFonts w:ascii="Times New Roman" w:hAnsi="Times New Roman" w:cs="Times New Roman"/>
+        </w:rPr>
+      </w:pPr>
+    </w:p>
+    <w:p>
+      <w:pPr>
+        <w:pStyle w:val="Prrafodelista"/>
+        <w:ind w:left="0"/>
+        <w:jc w:val="both"/>
+        <w:rPr>
+          <w:rFonts w:ascii="Times New Roman" w:hAnsi="Times New Roman" w:cs="Times New Roman"/>
           <w:b/>
         </w:rPr>
       </w:pPr>
@@ -1270,6 +1364,17 @@
         <w:jc w:val="both"/>
         <w:rPr>
           <w:rFonts w:ascii="Times New Roman" w:hAnsi="Times New Roman" w:cs="Times New Roman"/>
+          <w:b/>
+        </w:rPr>
+      </w:pPr>
+    </w:p>
+    <w:p>
+      <w:pPr>
+        <w:pStyle w:val="Prrafodelista"/>
+        <w:ind w:left="0"/>
+        <w:jc w:val="both"/>
+        <w:rPr>
+          <w:rFonts w:ascii="Times New Roman" w:hAnsi="Times New Roman" w:cs="Times New Roman"/>
         </w:rPr>
       </w:pPr>
       <w:r>
@@ -1282,12 +1387,21 @@
       <w:r>
         <w:rPr>
           <w:rFonts w:ascii="Times New Roman" w:hAnsi="Times New Roman" w:cs="Times New Roman"/>
-        </w:rPr>
-        <w:t>Ninguna. La condición que debe cumplir un animal para ser mascota es “ser poseído” por alguna persona y no ser ni un tigre ni una vaca.</w:t>
-      </w:r>
-    </w:p>
-    <w:p>
-      <w:pPr>
+          <w:b/>
+        </w:rPr>
+        <w:t>Ninguna.</w:t>
+      </w:r>
+      <w:r>
+        <w:rPr>
+          <w:rFonts w:ascii="Times New Roman" w:hAnsi="Times New Roman" w:cs="Times New Roman"/>
+        </w:rPr>
+        <w:t xml:space="preserve"> La condición que debe cumplir un animal para ser mascota es “ser poseído” por alguna persona y no ser ni un tigre ni una vaca.</w:t>
+      </w:r>
+    </w:p>
+    <w:p>
+      <w:pPr>
+        <w:pStyle w:val="Prrafodelista"/>
+        <w:ind w:left="0"/>
         <w:jc w:val="both"/>
         <w:rPr>
           <w:rFonts w:ascii="Times New Roman" w:hAnsi="Times New Roman" w:cs="Times New Roman"/>
@@ -1299,39 +1413,71 @@
         </w:rPr>
         <w:tab/>
       </w:r>
-      <w:r>
-        <w:rPr>
-          <w:rFonts w:ascii="Times New Roman" w:hAnsi="Times New Roman" w:cs="Times New Roman"/>
+    </w:p>
+    <w:p>
+      <w:pPr>
+        <w:pStyle w:val="Prrafodelista"/>
+        <w:ind w:left="0"/>
+        <w:jc w:val="both"/>
+        <w:rPr>
+          <w:rFonts w:ascii="Times New Roman" w:hAnsi="Times New Roman" w:cs="Times New Roman"/>
+        </w:rPr>
+      </w:pPr>
+      <w:r>
+        <w:rPr>
+          <w:rFonts w:ascii="Times New Roman" w:hAnsi="Times New Roman" w:cs="Times New Roman"/>
+        </w:rPr>
+        <w:tab/>
+        <w:t>Por tanto, las mascotas son aquellos animales con dueño.</w:t>
+      </w:r>
+    </w:p>
+    <w:p>
+      <w:pPr>
+        <w:jc w:val="both"/>
+        <w:rPr>
+          <w:rFonts w:ascii="Times New Roman" w:hAnsi="Times New Roman" w:cs="Times New Roman"/>
+          <w:b/>
+        </w:rPr>
+      </w:pPr>
+      <w:r>
+        <w:rPr>
+          <w:rFonts w:ascii="Times New Roman" w:hAnsi="Times New Roman" w:cs="Times New Roman"/>
+          <w:b/>
         </w:rPr>
         <w:t xml:space="preserve">Si hay alguna inconsistencia haz las correcciones necesarias. </w:t>
       </w:r>
       <w:r>
         <w:rPr>
           <w:rFonts w:ascii="Times New Roman" w:hAnsi="Times New Roman" w:cs="Times New Roman"/>
+          <w:b/>
         </w:rPr>
         <w:t>Ind</w:t>
       </w:r>
       <w:r>
         <w:rPr>
           <w:rFonts w:ascii="Times New Roman" w:hAnsi="Times New Roman" w:cs="Times New Roman"/>
+          <w:b/>
         </w:rPr>
         <w:t>ica qué restricciones adicional</w:t>
       </w:r>
       <w:r>
         <w:rPr>
           <w:rFonts w:ascii="Times New Roman" w:hAnsi="Times New Roman" w:cs="Times New Roman"/>
+          <w:b/>
         </w:rPr>
         <w:t xml:space="preserve">es has necesitado incluir </w:t>
       </w:r>
       <w:r>
         <w:rPr>
           <w:rFonts w:ascii="Times New Roman" w:hAnsi="Times New Roman" w:cs="Times New Roman"/>
+          <w:b/>
         </w:rPr>
         <w:t>para poder inferir la pertenencia a los conceptos anteriores.</w:t>
       </w:r>
       <w:r>
         <w:rPr>
           <w:rFonts w:ascii="Times New Roman" w:hAnsi="Times New Roman" w:cs="Times New Roman"/>
+          <w:b/>
         </w:rPr>
         <w:t xml:space="preserve"> Justifica la respuesta:</w:t>
       </w:r>
@@ -1363,22 +1509,161 @@
           <w:rFonts w:ascii="Times New Roman" w:hAnsi="Times New Roman" w:cs="Times New Roman"/>
         </w:rPr>
         <w:tab/>
-        <w:t>La inconsistencia de vaca loca hemos tenido que mantenerla, ya que no es posible eliminarla. Al tener que ser una vaca loca una vaca y ser vaca vegetariana una vaca loca va a ser vegetariana.</w:t>
-      </w:r>
-    </w:p>
-    <w:p>
-      <w:pPr>
-        <w:jc w:val="both"/>
-        <w:rPr>
-          <w:rFonts w:ascii="Times New Roman" w:hAnsi="Times New Roman" w:cs="Times New Roman"/>
-          <w:b/>
-        </w:rPr>
-      </w:pPr>
-      <w:r>
-        <w:rPr>
-          <w:rFonts w:ascii="Times New Roman" w:hAnsi="Times New Roman" w:cs="Times New Roman"/>
-          <w:b/>
-        </w:rPr>
+        <w:t xml:space="preserve">La inconsistencia de vaca loca hemos tenido que mantenerla, ya que no es posible eliminarla. </w:t>
+      </w:r>
+      <w:r>
+        <w:rPr>
+          <w:rFonts w:ascii="Times New Roman" w:hAnsi="Times New Roman" w:cs="Times New Roman"/>
+        </w:rPr>
+        <w:t xml:space="preserve">Esto se debe a que una “vaca loca” es una “vaca”, esta condición ya hace que </w:t>
+      </w:r>
+      <w:proofErr w:type="spellStart"/>
+      <w:r>
+        <w:rPr>
+          <w:rFonts w:ascii="Times New Roman" w:hAnsi="Times New Roman" w:cs="Times New Roman"/>
+        </w:rPr>
+        <w:t>OWl</w:t>
+      </w:r>
+      <w:proofErr w:type="spellEnd"/>
+      <w:r>
+        <w:rPr>
+          <w:rFonts w:ascii="Times New Roman" w:hAnsi="Times New Roman" w:cs="Times New Roman"/>
+        </w:rPr>
+        <w:t xml:space="preserve"> </w:t>
+      </w:r>
+      <w:proofErr w:type="spellStart"/>
+      <w:r>
+        <w:rPr>
+          <w:rFonts w:ascii="Times New Roman" w:hAnsi="Times New Roman" w:cs="Times New Roman"/>
+        </w:rPr>
+        <w:t>aserte</w:t>
+      </w:r>
+      <w:proofErr w:type="spellEnd"/>
+      <w:r>
+        <w:rPr>
+          <w:rFonts w:ascii="Times New Roman" w:hAnsi="Times New Roman" w:cs="Times New Roman"/>
+        </w:rPr>
+        <w:t xml:space="preserve"> que “vaca loca” es vegetariana (al ser “vaca” vegetariana).</w:t>
+      </w:r>
+    </w:p>
+    <w:p>
+      <w:pPr>
+        <w:jc w:val="both"/>
+        <w:rPr>
+          <w:rFonts w:ascii="Times New Roman" w:hAnsi="Times New Roman" w:cs="Times New Roman"/>
+        </w:rPr>
+      </w:pPr>
+      <w:r>
+        <w:rPr>
+          <w:rFonts w:ascii="Times New Roman" w:hAnsi="Times New Roman" w:cs="Times New Roman"/>
+        </w:rPr>
+        <w:tab/>
+        <w:t xml:space="preserve">Una opción para poder eliminar esta inconsistencia sería no </w:t>
+      </w:r>
+      <w:proofErr w:type="spellStart"/>
+      <w:r>
+        <w:rPr>
+          <w:rFonts w:ascii="Times New Roman" w:hAnsi="Times New Roman" w:cs="Times New Roman"/>
+        </w:rPr>
+        <w:t>asertar</w:t>
+      </w:r>
+      <w:proofErr w:type="spellEnd"/>
+      <w:r>
+        <w:rPr>
+          <w:rFonts w:ascii="Times New Roman" w:hAnsi="Times New Roman" w:cs="Times New Roman"/>
+        </w:rPr>
+        <w:t xml:space="preserve"> nosotros que las vacas y los patos son vegetarianos, pero necesitaríamos saber que comen los animales para que OWL pudiera </w:t>
+      </w:r>
+      <w:proofErr w:type="spellStart"/>
+      <w:r>
+        <w:rPr>
+          <w:rFonts w:ascii="Times New Roman" w:hAnsi="Times New Roman" w:cs="Times New Roman"/>
+        </w:rPr>
+        <w:t>asertar</w:t>
+      </w:r>
+      <w:proofErr w:type="spellEnd"/>
+      <w:r>
+        <w:rPr>
+          <w:rFonts w:ascii="Times New Roman" w:hAnsi="Times New Roman" w:cs="Times New Roman"/>
+        </w:rPr>
+        <w:t xml:space="preserve"> que animales son vegetarianos o no. </w:t>
+      </w:r>
+    </w:p>
+    <w:p>
+      <w:pPr>
+        <w:jc w:val="both"/>
+        <w:rPr>
+          <w:rFonts w:ascii="Times New Roman" w:hAnsi="Times New Roman" w:cs="Times New Roman"/>
+        </w:rPr>
+      </w:pPr>
+      <w:r>
+        <w:rPr>
+          <w:rFonts w:ascii="Times New Roman" w:hAnsi="Times New Roman" w:cs="Times New Roman"/>
+        </w:rPr>
+        <w:tab/>
+        <w:t xml:space="preserve">Como en el enunciado no se da esta información hemos preferido </w:t>
+      </w:r>
+      <w:proofErr w:type="spellStart"/>
+      <w:r>
+        <w:rPr>
+          <w:rFonts w:ascii="Times New Roman" w:hAnsi="Times New Roman" w:cs="Times New Roman"/>
+        </w:rPr>
+        <w:t>asertar</w:t>
+      </w:r>
+      <w:proofErr w:type="spellEnd"/>
+      <w:r>
+        <w:rPr>
+          <w:rFonts w:ascii="Times New Roman" w:hAnsi="Times New Roman" w:cs="Times New Roman"/>
+        </w:rPr>
+        <w:t xml:space="preserve"> nosotros los dos tipos de animales vegetarianos, para no crear inconsistencias con el enunciado.</w:t>
+      </w:r>
+    </w:p>
+    <w:p>
+      <w:pPr>
+        <w:jc w:val="both"/>
+        <w:rPr>
+          <w:rFonts w:ascii="Times New Roman" w:hAnsi="Times New Roman" w:cs="Times New Roman"/>
+        </w:rPr>
+      </w:pPr>
+    </w:p>
+    <w:p>
+      <w:pPr>
+        <w:jc w:val="both"/>
+        <w:rPr>
+          <w:rFonts w:ascii="Times New Roman" w:hAnsi="Times New Roman" w:cs="Times New Roman"/>
+        </w:rPr>
+      </w:pPr>
+    </w:p>
+    <w:p>
+      <w:pPr>
+        <w:jc w:val="both"/>
+        <w:rPr>
+          <w:rFonts w:ascii="Times New Roman" w:hAnsi="Times New Roman" w:cs="Times New Roman"/>
+        </w:rPr>
+      </w:pPr>
+    </w:p>
+    <w:p>
+      <w:pPr>
+        <w:jc w:val="both"/>
+        <w:rPr>
+          <w:rFonts w:ascii="Times New Roman" w:hAnsi="Times New Roman" w:cs="Times New Roman"/>
+        </w:rPr>
+      </w:pPr>
+    </w:p>
+    <w:p>
+      <w:pPr>
+        <w:jc w:val="both"/>
+        <w:rPr>
+          <w:rFonts w:ascii="Times New Roman" w:hAnsi="Times New Roman" w:cs="Times New Roman"/>
+          <w:b/>
+        </w:rPr>
+      </w:pPr>
+      <w:r>
+        <w:rPr>
+          <w:rFonts w:ascii="Times New Roman" w:hAnsi="Times New Roman" w:cs="Times New Roman"/>
+          <w:b/>
+        </w:rPr>
+        <w:lastRenderedPageBreak/>
         <w:t>¿</w:t>
       </w:r>
       <w:r>
@@ -1462,126 +1747,67 @@
           <w:rFonts w:ascii="Times New Roman" w:hAnsi="Times New Roman" w:cs="Times New Roman"/>
         </w:rPr>
         <w:tab/>
-        <w:t>Las categorías referidas a los poseedores de mascotas son “hijas” de Persona, por tanto Marisa, según lo especificado, sólo podría ser una persona, nunca Comida.</w:t>
-      </w:r>
-    </w:p>
-    <w:p>
-      <w:pPr>
-        <w:jc w:val="both"/>
-        <w:rPr>
-          <w:rFonts w:ascii="Times New Roman" w:hAnsi="Times New Roman" w:cs="Times New Roman"/>
-        </w:rPr>
-      </w:pPr>
-    </w:p>
-    <w:p>
-      <w:pPr>
-        <w:jc w:val="both"/>
-        <w:rPr>
-          <w:rFonts w:ascii="Times New Roman" w:hAnsi="Times New Roman" w:cs="Times New Roman"/>
-        </w:rPr>
-      </w:pPr>
-    </w:p>
-    <w:p>
-      <w:pPr>
-        <w:jc w:val="both"/>
-        <w:rPr>
-          <w:rFonts w:ascii="Times New Roman" w:hAnsi="Times New Roman" w:cs="Times New Roman"/>
-        </w:rPr>
-      </w:pPr>
-    </w:p>
-    <w:p>
-      <w:pPr>
-        <w:jc w:val="both"/>
-        <w:rPr>
-          <w:rFonts w:ascii="Times New Roman" w:hAnsi="Times New Roman" w:cs="Times New Roman"/>
-        </w:rPr>
-      </w:pPr>
-    </w:p>
-    <w:p>
-      <w:pPr>
-        <w:jc w:val="both"/>
-        <w:rPr>
-          <w:rFonts w:ascii="Times New Roman" w:hAnsi="Times New Roman" w:cs="Times New Roman"/>
-        </w:rPr>
-      </w:pPr>
-    </w:p>
-    <w:p>
-      <w:pPr>
-        <w:jc w:val="both"/>
-        <w:rPr>
-          <w:rFonts w:ascii="Times New Roman" w:hAnsi="Times New Roman" w:cs="Times New Roman"/>
-        </w:rPr>
-      </w:pPr>
-    </w:p>
-    <w:p>
-      <w:pPr>
-        <w:jc w:val="both"/>
-        <w:rPr>
-          <w:rFonts w:ascii="Times New Roman" w:hAnsi="Times New Roman" w:cs="Times New Roman"/>
-        </w:rPr>
-      </w:pPr>
-    </w:p>
-    <w:p>
-      <w:pPr>
-        <w:jc w:val="both"/>
-        <w:rPr>
-          <w:rFonts w:ascii="Times New Roman" w:hAnsi="Times New Roman" w:cs="Times New Roman"/>
-        </w:rPr>
-      </w:pPr>
-    </w:p>
-    <w:p>
-      <w:pPr>
-        <w:jc w:val="both"/>
-        <w:rPr>
-          <w:rFonts w:ascii="Times New Roman" w:hAnsi="Times New Roman" w:cs="Times New Roman"/>
-        </w:rPr>
-      </w:pPr>
-    </w:p>
-    <w:p>
-      <w:pPr>
-        <w:jc w:val="both"/>
-        <w:rPr>
-          <w:rFonts w:ascii="Times New Roman" w:hAnsi="Times New Roman" w:cs="Times New Roman"/>
-        </w:rPr>
-      </w:pPr>
+        <w:t xml:space="preserve">Las categorías referidas a los poseedores de mascotas son “hijas” de Persona, por tanto Marisa, según lo especificado, sólo podría ser una persona, nunca </w:t>
+      </w:r>
+      <w:r>
+        <w:rPr>
+          <w:rFonts w:ascii="Times New Roman" w:hAnsi="Times New Roman" w:cs="Times New Roman"/>
+        </w:rPr>
+        <w:t>“</w:t>
+      </w:r>
+      <w:r>
+        <w:rPr>
+          <w:rFonts w:ascii="Times New Roman" w:hAnsi="Times New Roman" w:cs="Times New Roman"/>
+        </w:rPr>
+        <w:t>Comida</w:t>
+      </w:r>
+      <w:r>
+        <w:rPr>
+          <w:rFonts w:ascii="Times New Roman" w:hAnsi="Times New Roman" w:cs="Times New Roman"/>
+        </w:rPr>
+        <w:t>”</w:t>
+      </w:r>
+      <w:r>
+        <w:rPr>
+          <w:rFonts w:ascii="Times New Roman" w:hAnsi="Times New Roman" w:cs="Times New Roman"/>
+        </w:rPr>
+        <w:t>.</w:t>
+      </w:r>
     </w:p>
     <w:p>
       <w:pPr>
         <w:pStyle w:val="Prrafodelista"/>
         <w:numPr>
           <w:ilvl w:val="0"/>
-          <w:numId w:val="1"/>
+          <w:numId w:val="4"/>
         </w:numPr>
         <w:jc w:val="both"/>
         <w:rPr>
           <w:rFonts w:ascii="Times New Roman" w:hAnsi="Times New Roman" w:cs="Times New Roman"/>
-          <w:bCs/>
-        </w:rPr>
-      </w:pPr>
-      <w:r>
-        <w:rPr>
-          <w:rFonts w:ascii="Times New Roman" w:hAnsi="Times New Roman" w:cs="Times New Roman"/>
-        </w:rPr>
-        <w:lastRenderedPageBreak/>
+          <w:b/>
+          <w:bCs/>
+        </w:rPr>
+      </w:pPr>
+      <w:r>
+        <w:rPr>
+          <w:rFonts w:ascii="Times New Roman" w:hAnsi="Times New Roman" w:cs="Times New Roman"/>
+          <w:b/>
+        </w:rPr>
         <w:t>Añade la</w:t>
       </w:r>
       <w:r>
         <w:rPr>
           <w:rFonts w:ascii="Times New Roman" w:hAnsi="Times New Roman" w:cs="Times New Roman"/>
+          <w:b/>
         </w:rPr>
         <w:t xml:space="preserve"> definición</w:t>
       </w:r>
       <w:r>
         <w:rPr>
           <w:rFonts w:ascii="Times New Roman" w:hAnsi="Times New Roman" w:cs="Times New Roman"/>
-        </w:rPr>
-        <w:t xml:space="preserve"> </w:t>
-      </w:r>
-      <w:r>
-        <w:rPr>
-          <w:rFonts w:ascii="Times New Roman" w:hAnsi="Times New Roman" w:cs="Times New Roman"/>
-        </w:rPr>
-        <w:t>siguiente:</w:t>
+          <w:b/>
+        </w:rPr>
+        <w:t xml:space="preserve"> siguiente:</w:t>
       </w:r>
     </w:p>
     <w:p>
@@ -1589,75 +1815,232 @@
         <w:pStyle w:val="Prrafodelista"/>
         <w:numPr>
           <w:ilvl w:val="1"/>
-          <w:numId w:val="1"/>
+          <w:numId w:val="4"/>
         </w:numPr>
         <w:jc w:val="both"/>
         <w:rPr>
           <w:rFonts w:ascii="Times New Roman" w:hAnsi="Times New Roman" w:cs="Times New Roman"/>
           <w:bCs/>
-        </w:rPr>
-      </w:pPr>
-      <w:r>
-        <w:rPr>
-          <w:rFonts w:ascii="Times New Roman" w:hAnsi="Times New Roman" w:cs="Times New Roman"/>
-          <w:bCs/>
+          <w:i/>
+        </w:rPr>
+      </w:pPr>
+      <w:r>
+        <w:rPr>
+          <w:rFonts w:ascii="Times New Roman" w:hAnsi="Times New Roman" w:cs="Times New Roman"/>
+          <w:bCs/>
+          <w:i/>
         </w:rPr>
         <w:t>Las viejecitas son mujeres. Todas las viejecitas tienen gatos.</w:t>
       </w:r>
+    </w:p>
+    <w:p>
+      <w:pPr>
+        <w:jc w:val="both"/>
+        <w:rPr>
+          <w:rFonts w:ascii="Times New Roman" w:hAnsi="Times New Roman" w:cs="Times New Roman"/>
+        </w:rPr>
+      </w:pPr>
+      <w:r>
+        <w:rPr>
+          <w:rFonts w:ascii="Times New Roman" w:hAnsi="Times New Roman" w:cs="Times New Roman"/>
+          <w:b/>
+          <w:bCs/>
+        </w:rPr>
+        <w:t>Comprueba si el sistema ha inferido que todas</w:t>
+      </w:r>
+      <w:r>
+        <w:rPr>
+          <w:rFonts w:ascii="Times New Roman" w:hAnsi="Times New Roman" w:cs="Times New Roman"/>
+          <w:b/>
+          <w:bCs/>
+        </w:rPr>
+        <w:t xml:space="preserve"> las viejecitas son “</w:t>
+      </w:r>
+      <w:proofErr w:type="gramStart"/>
+      <w:r>
+        <w:rPr>
+          <w:rFonts w:ascii="Times New Roman" w:hAnsi="Times New Roman" w:cs="Times New Roman"/>
+          <w:b/>
+          <w:bCs/>
+        </w:rPr>
+        <w:t>gateros</w:t>
+      </w:r>
+      <w:proofErr w:type="gramEnd"/>
+      <w:r>
+        <w:rPr>
+          <w:rFonts w:ascii="Times New Roman" w:hAnsi="Times New Roman" w:cs="Times New Roman"/>
+          <w:b/>
+          <w:bCs/>
+        </w:rPr>
+        <w:t xml:space="preserve">”. </w:t>
+      </w:r>
+      <w:r>
+        <w:rPr>
+          <w:rFonts w:ascii="Times New Roman" w:hAnsi="Times New Roman" w:cs="Times New Roman"/>
+          <w:b/>
+          <w:bCs/>
+        </w:rPr>
+        <w:t>Razona la respuesta.</w:t>
+      </w:r>
+    </w:p>
+    <w:p>
+      <w:pPr>
+        <w:pStyle w:val="Prrafodelista"/>
+        <w:ind w:left="0"/>
+        <w:jc w:val="both"/>
+        <w:rPr>
+          <w:rFonts w:ascii="Times New Roman" w:hAnsi="Times New Roman" w:cs="Times New Roman"/>
+        </w:rPr>
+      </w:pPr>
+      <w:r>
+        <w:rPr>
+          <w:rFonts w:ascii="Times New Roman" w:hAnsi="Times New Roman" w:cs="Times New Roman"/>
+        </w:rPr>
+        <w:tab/>
+        <w:t xml:space="preserve">El sistema infiere que las viejecitas sean gateras. En este caso pasa algo similar a lo de Marisa, hemos </w:t>
+      </w:r>
+      <w:proofErr w:type="spellStart"/>
+      <w:r>
+        <w:rPr>
+          <w:rFonts w:ascii="Times New Roman" w:hAnsi="Times New Roman" w:cs="Times New Roman"/>
+        </w:rPr>
+        <w:t>asertado</w:t>
+      </w:r>
+      <w:proofErr w:type="spellEnd"/>
+      <w:r>
+        <w:rPr>
+          <w:rFonts w:ascii="Times New Roman" w:hAnsi="Times New Roman" w:cs="Times New Roman"/>
+        </w:rPr>
+        <w:t xml:space="preserve"> que las viejecitas sean personas, ya que todas tienen gatos y sólo pueden poseer mascotas las personas.</w:t>
+      </w:r>
+    </w:p>
+    <w:p>
+      <w:pPr>
+        <w:pStyle w:val="Prrafodelista"/>
+        <w:jc w:val="both"/>
+        <w:rPr>
+          <w:rFonts w:ascii="Times New Roman" w:hAnsi="Times New Roman" w:cs="Times New Roman"/>
+        </w:rPr>
+      </w:pPr>
     </w:p>
     <w:p>
       <w:pPr>
         <w:pStyle w:val="Prrafodelista"/>
         <w:numPr>
           <w:ilvl w:val="0"/>
-          <w:numId w:val="1"/>
+          <w:numId w:val="4"/>
         </w:numPr>
         <w:jc w:val="both"/>
         <w:rPr>
           <w:rFonts w:ascii="Times New Roman" w:hAnsi="Times New Roman" w:cs="Times New Roman"/>
           <w:b/>
-          <w:bCs/>
-        </w:rPr>
-      </w:pPr>
-      <w:r>
-        <w:rPr>
-          <w:rFonts w:ascii="Times New Roman" w:hAnsi="Times New Roman" w:cs="Times New Roman"/>
-          <w:bCs/>
-        </w:rPr>
-        <w:t xml:space="preserve">Comprueba si el sistema ha inferido que todas las viejecitas son “gateros”.  </w:t>
-      </w:r>
-    </w:p>
-    <w:p>
-      <w:pPr>
-        <w:pStyle w:val="Prrafodelista"/>
-        <w:jc w:val="both"/>
-        <w:rPr>
-          <w:rFonts w:ascii="Times New Roman" w:hAnsi="Times New Roman" w:cs="Times New Roman"/>
-          <w:b/>
-          <w:bCs/>
-        </w:rPr>
-      </w:pPr>
-      <w:r>
-        <w:rPr>
-          <w:rFonts w:ascii="Times New Roman" w:hAnsi="Times New Roman" w:cs="Times New Roman"/>
-          <w:b/>
-          <w:bCs/>
+        </w:rPr>
+      </w:pPr>
+      <w:r>
+        <w:rPr>
+          <w:rFonts w:ascii="Times New Roman" w:hAnsi="Times New Roman" w:cs="Times New Roman"/>
+          <w:b/>
+        </w:rPr>
+        <w:t xml:space="preserve">Añade la restricción: </w:t>
+      </w:r>
+    </w:p>
+    <w:p>
+      <w:pPr>
+        <w:pStyle w:val="Prrafodelista"/>
+        <w:numPr>
+          <w:ilvl w:val="1"/>
+          <w:numId w:val="4"/>
+        </w:numPr>
+        <w:jc w:val="both"/>
+        <w:rPr>
+          <w:rFonts w:ascii="Times New Roman" w:hAnsi="Times New Roman" w:cs="Times New Roman"/>
+          <w:b/>
+          <w:i/>
+        </w:rPr>
+      </w:pPr>
+      <w:r>
+        <w:rPr>
+          <w:rFonts w:ascii="Times New Roman" w:hAnsi="Times New Roman" w:cs="Times New Roman"/>
+          <w:i/>
+        </w:rPr>
+        <w:t>“</w:t>
+      </w:r>
+      <w:r>
+        <w:rPr>
+          <w:rFonts w:ascii="Times New Roman" w:hAnsi="Times New Roman" w:cs="Times New Roman"/>
+          <w:i/>
+        </w:rPr>
+        <w:t>S</w:t>
+      </w:r>
+      <w:r>
+        <w:rPr>
+          <w:rFonts w:ascii="Times New Roman" w:hAnsi="Times New Roman" w:cs="Times New Roman"/>
+          <w:i/>
+        </w:rPr>
+        <w:t>i dos personas tienen las mismas mascotas entonces son familia”.</w:t>
+      </w:r>
+    </w:p>
+    <w:p>
+      <w:pPr>
+        <w:pStyle w:val="Prrafodelista"/>
+        <w:ind w:left="1440"/>
+        <w:jc w:val="both"/>
+        <w:rPr>
+          <w:rFonts w:ascii="Times New Roman" w:hAnsi="Times New Roman" w:cs="Times New Roman"/>
+          <w:b/>
+        </w:rPr>
+      </w:pPr>
+    </w:p>
+    <w:p>
+      <w:pPr>
+        <w:pStyle w:val="Prrafodelista"/>
+        <w:ind w:left="0"/>
+        <w:jc w:val="both"/>
+        <w:rPr>
+          <w:rFonts w:ascii="Times New Roman" w:hAnsi="Times New Roman" w:cs="Times New Roman"/>
+          <w:b/>
+        </w:rPr>
+      </w:pPr>
+      <w:r>
+        <w:rPr>
+          <w:rFonts w:ascii="Times New Roman" w:hAnsi="Times New Roman" w:cs="Times New Roman"/>
+          <w:b/>
+        </w:rPr>
+        <w:t xml:space="preserve">Comprueba si alguna de las personas de la base de conocimiento </w:t>
+      </w:r>
+      <w:proofErr w:type="gramStart"/>
+      <w:r>
+        <w:rPr>
+          <w:rFonts w:ascii="Times New Roman" w:hAnsi="Times New Roman" w:cs="Times New Roman"/>
+          <w:b/>
+        </w:rPr>
+        <w:t>son</w:t>
+      </w:r>
+      <w:proofErr w:type="gramEnd"/>
+      <w:r>
+        <w:rPr>
+          <w:rFonts w:ascii="Times New Roman" w:hAnsi="Times New Roman" w:cs="Times New Roman"/>
+          <w:b/>
+        </w:rPr>
+        <w:t xml:space="preserve"> familia.</w:t>
+      </w:r>
+      <w:r>
+        <w:rPr>
+          <w:rFonts w:ascii="Times New Roman" w:hAnsi="Times New Roman" w:cs="Times New Roman"/>
+          <w:b/>
+        </w:rPr>
+        <w:t xml:space="preserve"> </w:t>
+      </w:r>
+      <w:r>
+        <w:rPr>
+          <w:rFonts w:ascii="Times New Roman" w:hAnsi="Times New Roman" w:cs="Times New Roman"/>
+          <w:b/>
         </w:rPr>
         <w:t>Razona la respuesta.</w:t>
       </w:r>
     </w:p>
     <w:p>
       <w:pPr>
-        <w:pStyle w:val="Prrafodelista"/>
-        <w:jc w:val="both"/>
-        <w:rPr>
-          <w:rFonts w:ascii="Times New Roman" w:hAnsi="Times New Roman" w:cs="Times New Roman"/>
-        </w:rPr>
-      </w:pPr>
-    </w:p>
-    <w:p>
-      <w:pPr>
-        <w:pStyle w:val="Prrafodelista"/>
         <w:jc w:val="both"/>
         <w:rPr>
           <w:rFonts w:ascii="Times New Roman" w:hAnsi="Times New Roman" w:cs="Times New Roman"/>
@@ -1668,133 +2051,45 @@
           <w:rFonts w:ascii="Times New Roman" w:hAnsi="Times New Roman" w:cs="Times New Roman"/>
         </w:rPr>
         <w:tab/>
-        <w:t xml:space="preserve">El sistema infiere que las viejecitas sean gateras. En este caso pasa algo similar a lo de Marisa, </w:t>
+        <w:t xml:space="preserve">Esta restricción no sería posible de hacer, ya que OWL no podría resolverla a nivel de individuo, si no de categoría. El resultado de esta </w:t>
+      </w:r>
+      <w:proofErr w:type="spellStart"/>
+      <w:r>
+        <w:rPr>
+          <w:rFonts w:ascii="Times New Roman" w:hAnsi="Times New Roman" w:cs="Times New Roman"/>
+        </w:rPr>
+        <w:t>asertación</w:t>
+      </w:r>
+      <w:proofErr w:type="spellEnd"/>
+      <w:r>
+        <w:rPr>
+          <w:rFonts w:ascii="Times New Roman" w:hAnsi="Times New Roman" w:cs="Times New Roman"/>
+        </w:rPr>
+        <w:t xml:space="preserve"> nos diría que todas aquellas personas que tienen los mismos tipos de animales, son familia.</w:t>
+      </w:r>
+    </w:p>
+    <w:p>
+      <w:pPr>
+        <w:jc w:val="both"/>
+        <w:rPr>
+          <w:rFonts w:ascii="Times New Roman" w:hAnsi="Times New Roman" w:cs="Times New Roman"/>
+        </w:rPr>
+      </w:pPr>
+      <w:r>
+        <w:rPr>
+          <w:rFonts w:ascii="Times New Roman" w:hAnsi="Times New Roman" w:cs="Times New Roman"/>
+        </w:rPr>
+        <w:tab/>
+        <w:t>Aún así, no hemos visto en clase como poder relacionar más de do</w:t>
+      </w:r>
+      <w:r>
+        <w:rPr>
+          <w:rFonts w:ascii="Times New Roman" w:hAnsi="Times New Roman" w:cs="Times New Roman"/>
+        </w:rPr>
+        <w:t>s categorías en una restricción, por lo que no sabemos cómo resolver este problema.</w:t>
       </w:r>
       <w:bookmarkStart w:id="0" w:name="_GoBack"/>
       <w:bookmarkEnd w:id="0"/>
-      <w:r>
-        <w:rPr>
-          <w:rFonts w:ascii="Times New Roman" w:hAnsi="Times New Roman" w:cs="Times New Roman"/>
-        </w:rPr>
-        <w:t xml:space="preserve">hemos </w:t>
-      </w:r>
-      <w:proofErr w:type="spellStart"/>
-      <w:r>
-        <w:rPr>
-          <w:rFonts w:ascii="Times New Roman" w:hAnsi="Times New Roman" w:cs="Times New Roman"/>
-        </w:rPr>
-        <w:t>asertado</w:t>
-      </w:r>
-      <w:proofErr w:type="spellEnd"/>
-      <w:r>
-        <w:rPr>
-          <w:rFonts w:ascii="Times New Roman" w:hAnsi="Times New Roman" w:cs="Times New Roman"/>
-        </w:rPr>
-        <w:t xml:space="preserve"> que las viejecitas sean personas, ya que todas tienen gatos y sólo pueden poseer mascotas las personas.</w:t>
-      </w:r>
-    </w:p>
-    <w:p>
-      <w:pPr>
-        <w:pStyle w:val="Prrafodelista"/>
-        <w:jc w:val="both"/>
-        <w:rPr>
-          <w:rFonts w:ascii="Times New Roman" w:hAnsi="Times New Roman" w:cs="Times New Roman"/>
-        </w:rPr>
-      </w:pPr>
-    </w:p>
-    <w:p>
-      <w:pPr>
-        <w:pStyle w:val="Prrafodelista"/>
-        <w:jc w:val="both"/>
-        <w:rPr>
-          <w:rFonts w:ascii="Times New Roman" w:hAnsi="Times New Roman" w:cs="Times New Roman"/>
-        </w:rPr>
-      </w:pPr>
-    </w:p>
-    <w:p>
-      <w:pPr>
-        <w:pStyle w:val="Prrafodelista"/>
-        <w:numPr>
-          <w:ilvl w:val="0"/>
-          <w:numId w:val="1"/>
-        </w:numPr>
-        <w:ind w:left="708"/>
-        <w:jc w:val="both"/>
-        <w:rPr>
-          <w:rFonts w:ascii="Times New Roman" w:hAnsi="Times New Roman" w:cs="Times New Roman"/>
-          <w:b/>
-        </w:rPr>
-      </w:pPr>
-      <w:r>
-        <w:rPr>
-          <w:rFonts w:ascii="Times New Roman" w:hAnsi="Times New Roman" w:cs="Times New Roman"/>
-        </w:rPr>
-        <w:t>Añade la restricción: “si dos personas tienen las mismas mascotas entonces son familia”. Comprueba si alguna de las personas de la base de conocimiento son familia.</w:t>
-      </w:r>
-    </w:p>
-    <w:p>
-      <w:pPr>
-        <w:pStyle w:val="Prrafodelista"/>
-        <w:ind w:left="708"/>
-        <w:jc w:val="both"/>
-        <w:rPr>
-          <w:rFonts w:ascii="Times New Roman" w:hAnsi="Times New Roman" w:cs="Times New Roman"/>
-          <w:b/>
-        </w:rPr>
-      </w:pPr>
-      <w:r>
-        <w:rPr>
-          <w:rFonts w:ascii="Times New Roman" w:hAnsi="Times New Roman" w:cs="Times New Roman"/>
-          <w:b/>
-        </w:rPr>
-        <w:t>Razona la respuesta.</w:t>
-      </w:r>
-    </w:p>
-    <w:p>
-      <w:pPr>
-        <w:ind w:left="708"/>
-        <w:jc w:val="both"/>
-        <w:rPr>
-          <w:rFonts w:ascii="Times New Roman" w:hAnsi="Times New Roman" w:cs="Times New Roman"/>
-        </w:rPr>
-      </w:pPr>
-      <w:r>
-        <w:rPr>
-          <w:rFonts w:ascii="Times New Roman" w:hAnsi="Times New Roman" w:cs="Times New Roman"/>
-        </w:rPr>
-        <w:tab/>
-        <w:t xml:space="preserve">Esta restricción no sería posible de hacer, ya que OWL no podría resolverla a nivel de individuo, si no de categoría. El resultado de esta </w:t>
-      </w:r>
-      <w:proofErr w:type="spellStart"/>
-      <w:r>
-        <w:rPr>
-          <w:rFonts w:ascii="Times New Roman" w:hAnsi="Times New Roman" w:cs="Times New Roman"/>
-        </w:rPr>
-        <w:t>asertación</w:t>
-      </w:r>
-      <w:proofErr w:type="spellEnd"/>
-      <w:r>
-        <w:rPr>
-          <w:rFonts w:ascii="Times New Roman" w:hAnsi="Times New Roman" w:cs="Times New Roman"/>
-        </w:rPr>
-        <w:t xml:space="preserve"> nos diría que todas aquellas personas que tienen los mismos tipos de animales, son familia.</w:t>
-      </w:r>
-    </w:p>
-    <w:p>
-      <w:pPr>
-        <w:ind w:left="708"/>
-        <w:jc w:val="both"/>
-        <w:rPr>
-          <w:rFonts w:ascii="Times New Roman" w:hAnsi="Times New Roman" w:cs="Times New Roman"/>
-        </w:rPr>
-      </w:pPr>
-      <w:r>
-        <w:rPr>
-          <w:rFonts w:ascii="Times New Roman" w:hAnsi="Times New Roman" w:cs="Times New Roman"/>
-        </w:rPr>
-        <w:tab/>
-        <w:t>Aún así, no hemos visto en clase como poder relacionar más de dos individuos en una restricción.</w:t>
-      </w:r>
     </w:p>
     <w:p>
       <w:pPr>
@@ -1869,18 +2164,10 @@
     </w:p>
     <w:p>
       <w:pPr>
-        <w:jc w:val="both"/>
-        <w:rPr>
-          <w:rFonts w:ascii="Times New Roman" w:hAnsi="Times New Roman" w:cs="Times New Roman"/>
-          <w:b/>
-        </w:rPr>
-      </w:pPr>
-    </w:p>
-    <w:p>
-      <w:pPr>
         <w:pStyle w:val="Ttulo1"/>
       </w:pPr>
       <w:r>
+        <w:lastRenderedPageBreak/>
         <w:t>Ejercicio 2.</w:t>
       </w:r>
       <w:r>
@@ -2491,6 +2778,119 @@
     </w:lvl>
   </w:abstractNum>
   <w:abstractNum w:abstractNumId="1">
+    <w:nsid w:val="0EA57417"/>
+    <w:multiLevelType w:val="hybridMultilevel"/>
+    <w:tmpl w:val="DA0A683A"/>
+    <w:lvl w:ilvl="0" w:tplc="0C0A0001">
+      <w:start w:val="1"/>
+      <w:numFmt w:val="bullet"/>
+      <w:lvlText w:val=""/>
+      <w:lvlJc w:val="left"/>
+      <w:pPr>
+        <w:ind w:left="720" w:hanging="360"/>
+      </w:pPr>
+      <w:rPr>
+        <w:rFonts w:ascii="Symbol" w:hAnsi="Symbol" w:hint="default"/>
+      </w:rPr>
+    </w:lvl>
+    <w:lvl w:ilvl="1" w:tplc="0C0A0003">
+      <w:start w:val="1"/>
+      <w:numFmt w:val="bullet"/>
+      <w:lvlText w:val="o"/>
+      <w:lvlJc w:val="left"/>
+      <w:pPr>
+        <w:ind w:left="1440" w:hanging="360"/>
+      </w:pPr>
+      <w:rPr>
+        <w:rFonts w:ascii="Courier New" w:hAnsi="Courier New" w:cs="Courier New" w:hint="default"/>
+      </w:rPr>
+    </w:lvl>
+    <w:lvl w:ilvl="2" w:tplc="0C0A0005" w:tentative="1">
+      <w:start w:val="1"/>
+      <w:numFmt w:val="bullet"/>
+      <w:lvlText w:val=""/>
+      <w:lvlJc w:val="left"/>
+      <w:pPr>
+        <w:ind w:left="2160" w:hanging="360"/>
+      </w:pPr>
+      <w:rPr>
+        <w:rFonts w:ascii="Wingdings" w:hAnsi="Wingdings" w:hint="default"/>
+      </w:rPr>
+    </w:lvl>
+    <w:lvl w:ilvl="3" w:tplc="0C0A0001" w:tentative="1">
+      <w:start w:val="1"/>
+      <w:numFmt w:val="bullet"/>
+      <w:lvlText w:val=""/>
+      <w:lvlJc w:val="left"/>
+      <w:pPr>
+        <w:ind w:left="2880" w:hanging="360"/>
+      </w:pPr>
+      <w:rPr>
+        <w:rFonts w:ascii="Symbol" w:hAnsi="Symbol" w:hint="default"/>
+      </w:rPr>
+    </w:lvl>
+    <w:lvl w:ilvl="4" w:tplc="0C0A0003" w:tentative="1">
+      <w:start w:val="1"/>
+      <w:numFmt w:val="bullet"/>
+      <w:lvlText w:val="o"/>
+      <w:lvlJc w:val="left"/>
+      <w:pPr>
+        <w:ind w:left="3600" w:hanging="360"/>
+      </w:pPr>
+      <w:rPr>
+        <w:rFonts w:ascii="Courier New" w:hAnsi="Courier New" w:cs="Courier New" w:hint="default"/>
+      </w:rPr>
+    </w:lvl>
+    <w:lvl w:ilvl="5" w:tplc="0C0A0005" w:tentative="1">
+      <w:start w:val="1"/>
+      <w:numFmt w:val="bullet"/>
+      <w:lvlText w:val=""/>
+      <w:lvlJc w:val="left"/>
+      <w:pPr>
+        <w:ind w:left="4320" w:hanging="360"/>
+      </w:pPr>
+      <w:rPr>
+        <w:rFonts w:ascii="Wingdings" w:hAnsi="Wingdings" w:hint="default"/>
+      </w:rPr>
+    </w:lvl>
+    <w:lvl w:ilvl="6" w:tplc="0C0A0001" w:tentative="1">
+      <w:start w:val="1"/>
+      <w:numFmt w:val="bullet"/>
+      <w:lvlText w:val=""/>
+      <w:lvlJc w:val="left"/>
+      <w:pPr>
+        <w:ind w:left="5040" w:hanging="360"/>
+      </w:pPr>
+      <w:rPr>
+        <w:rFonts w:ascii="Symbol" w:hAnsi="Symbol" w:hint="default"/>
+      </w:rPr>
+    </w:lvl>
+    <w:lvl w:ilvl="7" w:tplc="0C0A0003" w:tentative="1">
+      <w:start w:val="1"/>
+      <w:numFmt w:val="bullet"/>
+      <w:lvlText w:val="o"/>
+      <w:lvlJc w:val="left"/>
+      <w:pPr>
+        <w:ind w:left="5760" w:hanging="360"/>
+      </w:pPr>
+      <w:rPr>
+        <w:rFonts w:ascii="Courier New" w:hAnsi="Courier New" w:cs="Courier New" w:hint="default"/>
+      </w:rPr>
+    </w:lvl>
+    <w:lvl w:ilvl="8" w:tplc="0C0A0005" w:tentative="1">
+      <w:start w:val="1"/>
+      <w:numFmt w:val="bullet"/>
+      <w:lvlText w:val=""/>
+      <w:lvlJc w:val="left"/>
+      <w:pPr>
+        <w:ind w:left="6480" w:hanging="360"/>
+      </w:pPr>
+      <w:rPr>
+        <w:rFonts w:ascii="Wingdings" w:hAnsi="Wingdings" w:hint="default"/>
+      </w:rPr>
+    </w:lvl>
+  </w:abstractNum>
+  <w:abstractNum w:abstractNumId="2">
     <w:nsid w:val="40414F76"/>
     <w:multiLevelType w:val="hybridMultilevel"/>
     <w:tmpl w:val="272C4786"/>
@@ -2603,7 +3003,7 @@
       </w:rPr>
     </w:lvl>
   </w:abstractNum>
-  <w:abstractNum w:abstractNumId="2">
+  <w:abstractNum w:abstractNumId="3">
     <w:nsid w:val="6B782F55"/>
     <w:multiLevelType w:val="hybridMultilevel"/>
     <w:tmpl w:val="03EE2D82"/>
@@ -2717,13 +3117,16 @@
     </w:lvl>
   </w:abstractNum>
   <w:num w:numId="1">
-    <w:abstractNumId w:val="1"/>
+    <w:abstractNumId w:val="2"/>
   </w:num>
   <w:num w:numId="2">
     <w:abstractNumId w:val="0"/>
   </w:num>
   <w:num w:numId="3">
-    <w:abstractNumId w:val="2"/>
+    <w:abstractNumId w:val="3"/>
+  </w:num>
+  <w:num w:numId="4">
+    <w:abstractNumId w:val="1"/>
   </w:num>
 </w:numbering>
 </file>

</xml_diff>

<commit_message>
Terminado doc y ejercicio
</commit_message>
<xml_diff>
--- a/src/ejercicios_OWL/Hoja_de_ejercicios.docx
+++ b/src/ejercicios_OWL/Hoja_de_ejercicios.docx
@@ -3142,25 +3142,91 @@
           <w:rFonts w:ascii="Times New Roman" w:hAnsi="Times New Roman" w:cs="Times New Roman"/>
         </w:rPr>
       </w:pPr>
-      <w:r>
-        <w:rPr>
-          <w:rFonts w:ascii="Times New Roman" w:hAnsi="Times New Roman" w:cs="Times New Roman"/>
-        </w:rPr>
-        <w:t>Yernos:</w:t>
-      </w:r>
-    </w:p>
-    <w:p>
-      <w:pPr>
-        <w:pStyle w:val="Prrafodelista"/>
-        <w:numPr>
-          <w:ilvl w:val="1"/>
-          <w:numId w:val="4"/>
-        </w:numPr>
-        <w:jc w:val="both"/>
-        <w:rPr>
-          <w:rFonts w:ascii="Times New Roman" w:hAnsi="Times New Roman" w:cs="Times New Roman"/>
-        </w:rPr>
-      </w:pPr>
+      <w:proofErr w:type="spellStart"/>
+      <w:r>
+        <w:rPr>
+          <w:rFonts w:ascii="Times New Roman" w:hAnsi="Times New Roman" w:cs="Times New Roman"/>
+        </w:rPr>
+        <w:t>Yern@</w:t>
+      </w:r>
+      <w:r>
+        <w:rPr>
+          <w:rFonts w:ascii="Times New Roman" w:hAnsi="Times New Roman" w:cs="Times New Roman"/>
+        </w:rPr>
+        <w:t>s</w:t>
+      </w:r>
+      <w:proofErr w:type="spellEnd"/>
+      <w:r>
+        <w:rPr>
+          <w:rFonts w:ascii="Times New Roman" w:hAnsi="Times New Roman" w:cs="Times New Roman"/>
+        </w:rPr>
+        <w:t>:</w:t>
+      </w:r>
+    </w:p>
+    <w:p>
+      <w:pPr>
+        <w:pStyle w:val="Prrafodelista"/>
+        <w:numPr>
+          <w:ilvl w:val="1"/>
+          <w:numId w:val="4"/>
+        </w:numPr>
+        <w:jc w:val="both"/>
+        <w:rPr>
+          <w:rFonts w:ascii="Times New Roman" w:hAnsi="Times New Roman" w:cs="Times New Roman"/>
+        </w:rPr>
+      </w:pPr>
+      <w:r>
+        <w:rPr>
+          <w:rFonts w:ascii="Times New Roman" w:hAnsi="Times New Roman" w:cs="Times New Roman"/>
+        </w:rPr>
+        <w:t xml:space="preserve">Doña </w:t>
+      </w:r>
+      <w:proofErr w:type="spellStart"/>
+      <w:r>
+        <w:rPr>
+          <w:rFonts w:ascii="Times New Roman" w:hAnsi="Times New Roman" w:cs="Times New Roman"/>
+        </w:rPr>
+        <w:t>Letizia</w:t>
+      </w:r>
+      <w:proofErr w:type="spellEnd"/>
+    </w:p>
+    <w:p>
+      <w:pPr>
+        <w:pStyle w:val="Prrafodelista"/>
+        <w:numPr>
+          <w:ilvl w:val="1"/>
+          <w:numId w:val="4"/>
+        </w:numPr>
+        <w:jc w:val="both"/>
+        <w:rPr>
+          <w:rFonts w:ascii="Times New Roman" w:hAnsi="Times New Roman" w:cs="Times New Roman"/>
+        </w:rPr>
+      </w:pPr>
+      <w:r>
+        <w:rPr>
+          <w:rFonts w:ascii="Times New Roman" w:hAnsi="Times New Roman" w:cs="Times New Roman"/>
+        </w:rPr>
+        <w:t>Don Iñaki</w:t>
+      </w:r>
+    </w:p>
+    <w:p>
+      <w:pPr>
+        <w:pStyle w:val="Prrafodelista"/>
+        <w:numPr>
+          <w:ilvl w:val="1"/>
+          <w:numId w:val="4"/>
+        </w:numPr>
+        <w:jc w:val="both"/>
+        <w:rPr>
+          <w:rFonts w:ascii="Times New Roman" w:hAnsi="Times New Roman" w:cs="Times New Roman"/>
+        </w:rPr>
+      </w:pPr>
+      <w:r>
+        <w:rPr>
+          <w:rFonts w:ascii="Times New Roman" w:hAnsi="Times New Roman" w:cs="Times New Roman"/>
+        </w:rPr>
+        <w:t>Don Jaime</w:t>
+      </w:r>
       <w:bookmarkStart w:id="0" w:name="_GoBack"/>
       <w:bookmarkEnd w:id="0"/>
     </w:p>
@@ -3603,6 +3669,7 @@
         <w:rPr>
           <w:rFonts w:ascii="Times New Roman" w:hAnsi="Times New Roman" w:cs="Times New Roman"/>
         </w:rPr>
+        <w:lastRenderedPageBreak/>
         <w:t>Don Pablo</w:t>
       </w:r>
     </w:p>
@@ -3641,7 +3708,6 @@
         <w:rPr>
           <w:rFonts w:ascii="Times New Roman" w:hAnsi="Times New Roman" w:cs="Times New Roman"/>
         </w:rPr>
-        <w:lastRenderedPageBreak/>
         <w:t>Don Felipe J. Froilán</w:t>
       </w:r>
     </w:p>

</xml_diff>